<commit_message>
fixing work to create customer relationship, rubocop fixes
</commit_message>
<xml_diff>
--- a/app/template_documents/procuracao.docx
+++ b/app/template_documents/procuracao.docx
@@ -104,8 +104,17 @@
           <w:rFonts w:cs="DejaVu Sans" w:ascii="DejaVu Sans" w:hAnsi="DejaVu Sans"/>
           <w:sz w:val="18"/>
           <w:szCs w:val="18"/>
-        </w:rPr>
-        <w:t>civil_status_, _proc_capacity_, portador do RG nº _proc_rg_, inscrito sob o CPF nº _proc_cpf_, nº de benefício _proc_number_benefit_, nº de inscrição do trabalhador _ NIT: _proc_nit_, endereço eletrônico: _proc_email_, nome da mãe _proc_mother_, Dados Bancários: _proc_bank_name_, _proc_agency_, _proc_type_account_: _proc_account_, residente e domiciliado à Rua _proc_street_, _proc_number_, _proc_description_, _proc_city_, _proc_state_.</w:t>
+          <w:u w:val="none"/>
+        </w:rPr>
+        <w:t>status</w:t>
+      </w:r>
+      <w:r>
+        <w:rPr>
+          <w:rFonts w:cs="DejaVu Sans" w:ascii="DejaVu Sans" w:hAnsi="DejaVu Sans"/>
+          <w:sz w:val="18"/>
+          <w:szCs w:val="18"/>
+        </w:rPr>
+        <w:t>_, _proc_capacity_, portador do RG nº _proc_rg_, inscrito sob o CPF nº _proc_cpf_, nº de benefício _proc_number_benefit_, nº de inscrição do trabalhador - NIT: _proc_nit_, endereço eletrônico: _proc_email_, nome da mãe _proc_mother_, Dados Bancários: _proc_bank_name_, _proc_agency_, _proc_type_account_: _proc_account_, residente e domiciliado à Rua _proc_street_, _proc_number_, _proc_description_, _proc_city_, _proc_state_.</w:t>
       </w:r>
     </w:p>
     <w:p>
@@ -188,7 +197,7 @@
         </w:rPr>
         <w:t xml:space="preserve">: </w:t>
         <w:tab/>
-        <w:t>Pelo presente instrumento particular de mandato, o outorgante nomeia e constitui seu bastante procurador administrativo, judicial e extrajudicial, o outorgado acima qualificado, a quem confere os poderes para o bom e fiel desempenho para atos em geral, contendo_se todos os poderes da cláusula geral “ad judicia”, podendo representar, assinar, realizar protocolos, requerimentos e defesas em seu favor, desistir de pedidos</w:t>
+        <w:t>Pelo presente instrumento particular de mandato, o outorgante nomeia e constitui seu bastante procurador administrativo, judicial e extrajudicial, o outorgado acima qualificado, a quem confere os poderes para o bom e fiel desempenho para atos em geral, contendo-se todos os poderes da cláusula geral “ad judicia”, podendo representar, assinar, realizar protocolos, requerimentos e defesas em seu favor, desistir de pedidos</w:t>
       </w:r>
       <w:r>
         <w:rPr>
@@ -245,7 +254,7 @@
                   <wp:posOffset>1411605</wp:posOffset>
                 </wp:positionH>
                 <wp:positionV relativeFrom="paragraph">
-                  <wp:posOffset>-96520</wp:posOffset>
+                  <wp:posOffset>-93345</wp:posOffset>
                 </wp:positionV>
                 <wp:extent cx="410210" cy="765175"/>
                 <wp:effectExtent l="20320" t="41275" r="20320" b="40640"/>
@@ -301,7 +310,7 @@
                 <v:path o:extrusionok="f" gradientshapeok="t" o:connecttype="rect"/>
                 <o:lock v:ext="edit" aspectratio="t"/>
               </v:shapetype>
-              <v:shape id="shape_0" ID="Imagem 7" stroked="f" o:allowincell="f" style="position:absolute;margin-left:111.15pt;margin-top:-7.65pt;width:32.25pt;height:60.2pt;mso-wrap-style:none;v-text-anchor:middle;rotation:276" wp14:anchorId="3498B53E" type="_x0000_t75">
+              <v:shape id="shape_0" ID="Imagem 7" stroked="f" o:allowincell="f" style="position:absolute;margin-left:111.15pt;margin-top:-7.4pt;width:32.25pt;height:60.2pt;mso-wrap-style:none;v-text-anchor:middle;rotation:276" wp14:anchorId="3498B53E" type="_x0000_t75">
                 <v:imagedata r:id="rId2" o:detectmouseclick="t"/>
                 <v:stroke color="#3465a4" joinstyle="round" endcap="flat"/>
                 <w10:wrap type="none"/>

</xml_diff>

<commit_message>
enhancements to procuration file
</commit_message>
<xml_diff>
--- a/app/template_documents/procuracao.docx
+++ b/app/template_documents/procuracao.docx
@@ -88,33 +88,7 @@
         </w:rPr>
         <w:t xml:space="preserve">: </w:t>
         <w:tab/>
-        <w:t>_proc_name_, _proc_gender_, _proc</w:t>
-      </w:r>
-      <w:r>
-        <w:rPr>
-          <w:rFonts w:cs="DejaVu Sans" w:ascii="DejaVu Sans" w:hAnsi="DejaVu Sans"/>
-          <w:sz w:val="18"/>
-          <w:szCs w:val="18"/>
-          <w:u w:val="none"/>
-        </w:rPr>
-        <w:t>_</w:t>
-      </w:r>
-      <w:r>
-        <w:rPr>
-          <w:rFonts w:cs="DejaVu Sans" w:ascii="DejaVu Sans" w:hAnsi="DejaVu Sans"/>
-          <w:sz w:val="18"/>
-          <w:szCs w:val="18"/>
-          <w:u w:val="none"/>
-        </w:rPr>
-        <w:t>status</w:t>
-      </w:r>
-      <w:r>
-        <w:rPr>
-          <w:rFonts w:cs="DejaVu Sans" w:ascii="DejaVu Sans" w:hAnsi="DejaVu Sans"/>
-          <w:sz w:val="18"/>
-          <w:szCs w:val="18"/>
-        </w:rPr>
-        <w:t>_, _proc_capacity_, portador do RG nº _proc_rg_, inscrito sob o CPF nº _proc_cpf_, nº de benefício _proc_number_benefit_, nº de inscrição do trabalhador - NIT: _proc_nit_, endereço eletrônico: _proc_email_, nome da mãe _proc_mother_, Dados Bancários: _proc_bank_name_, _proc_agency_, _proc_type_account_: _proc_account_, residente e domiciliado à Rua _proc_street_, _proc_number_, _proc_description_, _proc_city_, _proc_state_.</w:t>
+        <w:t>_proc_name_, _proc_gender_, _proc_capacity_, portador do RG nº _proc_rg_, inscrito sob o CPF nº _proc_cpf_, nº de benefício _proc_number_benefit_, nº de inscrição do trabalhador - NIT: _proc_nit_, endereço eletrônico: _proc_email_, nome da mãe: _proc_mother_, Dados Bancários: _proc_bank_name_, _proc_agency_, _proc_type_account_: _proc_account_, residente e domiciliado à Rua _proc_street_, _proc_number_, _proc_description_, _proc_city_, _proc_state_.</w:t>
       </w:r>
     </w:p>
     <w:p>
@@ -160,7 +134,46 @@
           <w:szCs w:val="18"/>
           <w:lang w:val="pt-PT"/>
         </w:rPr>
-        <w:t>Usuário Padrão, OAB/PR n.º _proc_oab_, Advogado, todos, inclusive a sociedade com escritório e sede profissional à Rodovia Rodrigo Limeira, 80050, Pine Heights, Ipojuca _ Goiás, e com endereço eletrônico em _proc_customer_email_.</w:t>
+        <w:t>Usuário Padrão, OAB/PR n.º _proc_oab_, Advogado, todos, inclusive a sociedade com escritório e sede profissional à _proc_office_street_, _proc_office_number_, _proc_office_neighborhood_, _</w:t>
+      </w:r>
+      <w:r>
+        <w:rPr>
+          <w:rFonts w:cs="DejaVu Sans" w:ascii="DejaVu Sans" w:hAnsi="DejaVu Sans"/>
+          <w:sz w:val="18"/>
+          <w:szCs w:val="18"/>
+          <w:u w:val="none"/>
+          <w:lang w:val="pt-PT"/>
+        </w:rPr>
+        <w:t>proc_</w:t>
+      </w:r>
+      <w:r>
+        <w:rPr>
+          <w:rFonts w:cs="DejaVu Sans" w:ascii="DejaVu Sans" w:hAnsi="DejaVu Sans"/>
+          <w:sz w:val="18"/>
+          <w:szCs w:val="18"/>
+          <w:u w:val="none"/>
+          <w:lang w:val="pt-BR" w:eastAsia="en-US" w:bidi="ar-SA"/>
+        </w:rPr>
+        <w:t>office</w:t>
+      </w:r>
+      <w:r>
+        <w:rPr>
+          <w:rFonts w:cs="DejaVu Sans" w:ascii="DejaVu Sans" w:hAnsi="DejaVu Sans"/>
+          <w:sz w:val="18"/>
+          <w:szCs w:val="18"/>
+          <w:u w:val="none"/>
+          <w:lang w:val="pt-PT"/>
+        </w:rPr>
+        <w:t>_city_</w:t>
+      </w:r>
+      <w:r>
+        <w:rPr>
+          <w:rFonts w:cs="DejaVu Sans" w:ascii="DejaVu Sans" w:hAnsi="DejaVu Sans"/>
+          <w:sz w:val="18"/>
+          <w:szCs w:val="18"/>
+          <w:lang w:val="pt-PT"/>
+        </w:rPr>
+        <w:t xml:space="preserve"> - _proc_office_state_, e com endereço eletrônico em _proc_office_site_.</w:t>
       </w:r>
     </w:p>
     <w:p>
@@ -254,7 +267,7 @@
                   <wp:posOffset>1411605</wp:posOffset>
                 </wp:positionH>
                 <wp:positionV relativeFrom="paragraph">
-                  <wp:posOffset>-93345</wp:posOffset>
+                  <wp:posOffset>-88900</wp:posOffset>
                 </wp:positionV>
                 <wp:extent cx="410210" cy="765175"/>
                 <wp:effectExtent l="20320" t="41275" r="20320" b="40640"/>
@@ -310,7 +323,7 @@
                 <v:path o:extrusionok="f" gradientshapeok="t" o:connecttype="rect"/>
                 <o:lock v:ext="edit" aspectratio="t"/>
               </v:shapetype>
-              <v:shape id="shape_0" ID="Imagem 7" stroked="f" o:allowincell="f" style="position:absolute;margin-left:111.15pt;margin-top:-7.4pt;width:32.25pt;height:60.2pt;mso-wrap-style:none;v-text-anchor:middle;rotation:276" wp14:anchorId="3498B53E" type="_x0000_t75">
+              <v:shape id="shape_0" ID="Imagem 7" stroked="f" o:allowincell="f" style="position:absolute;margin-left:111.15pt;margin-top:-7.05pt;width:32.25pt;height:60.2pt;mso-wrap-style:none;v-text-anchor:middle;rotation:276" wp14:anchorId="3498B53E" type="_x0000_t75">
                 <v:imagedata r:id="rId2" o:detectmouseclick="t"/>
                 <v:stroke color="#3465a4" joinstyle="round" endcap="flat"/>
                 <w10:wrap type="none"/>

</xml_diff>

<commit_message>
RE #58 - added specs and fixing i18n to procuration document
</commit_message>
<xml_diff>
--- a/app/template_documents/procuracao.docx
+++ b/app/template_documents/procuracao.docx
@@ -134,46 +134,7 @@
           <w:szCs w:val="18"/>
           <w:lang w:val="pt-PT"/>
         </w:rPr>
-        <w:t>Usuário Padrão, OAB/PR n.º _proc_oab_, Advogado, todos, inclusive a sociedade com escritório e sede profissional à _proc_office_street_, _proc_office_number_, _proc_office_neighborhood_, _</w:t>
-      </w:r>
-      <w:r>
-        <w:rPr>
-          <w:rFonts w:cs="DejaVu Sans" w:ascii="DejaVu Sans" w:hAnsi="DejaVu Sans"/>
-          <w:sz w:val="18"/>
-          <w:szCs w:val="18"/>
-          <w:u w:val="none"/>
-          <w:lang w:val="pt-PT"/>
-        </w:rPr>
-        <w:t>proc_</w:t>
-      </w:r>
-      <w:r>
-        <w:rPr>
-          <w:rFonts w:cs="DejaVu Sans" w:ascii="DejaVu Sans" w:hAnsi="DejaVu Sans"/>
-          <w:sz w:val="18"/>
-          <w:szCs w:val="18"/>
-          <w:u w:val="none"/>
-          <w:lang w:val="pt-BR" w:eastAsia="en-US" w:bidi="ar-SA"/>
-        </w:rPr>
-        <w:t>office</w:t>
-      </w:r>
-      <w:r>
-        <w:rPr>
-          <w:rFonts w:cs="DejaVu Sans" w:ascii="DejaVu Sans" w:hAnsi="DejaVu Sans"/>
-          <w:sz w:val="18"/>
-          <w:szCs w:val="18"/>
-          <w:u w:val="none"/>
-          <w:lang w:val="pt-PT"/>
-        </w:rPr>
-        <w:t>_city_</w:t>
-      </w:r>
-      <w:r>
-        <w:rPr>
-          <w:rFonts w:cs="DejaVu Sans" w:ascii="DejaVu Sans" w:hAnsi="DejaVu Sans"/>
-          <w:sz w:val="18"/>
-          <w:szCs w:val="18"/>
-          <w:lang w:val="pt-PT"/>
-        </w:rPr>
-        <w:t xml:space="preserve"> - _proc_office_state_, e com endereço eletrônico em _proc_office_site_.</w:t>
+        <w:t>Usuário Padrão, OAB/PR n.º _proc_oab_, Advogado, todos, inclusive a sociedade com escritório e sede profissional à _proc_office_street_, _proc_office_number_, _proc_office_neighborhood_, _proc_office_state_, e com endereço eletrônico em _proc_office_site_.</w:t>
       </w:r>
     </w:p>
     <w:p>
@@ -267,7 +228,7 @@
                   <wp:posOffset>1411605</wp:posOffset>
                 </wp:positionH>
                 <wp:positionV relativeFrom="paragraph">
-                  <wp:posOffset>-88900</wp:posOffset>
+                  <wp:posOffset>-86360</wp:posOffset>
                 </wp:positionV>
                 <wp:extent cx="410210" cy="765175"/>
                 <wp:effectExtent l="20320" t="41275" r="20320" b="40640"/>
@@ -323,7 +284,7 @@
                 <v:path o:extrusionok="f" gradientshapeok="t" o:connecttype="rect"/>
                 <o:lock v:ext="edit" aspectratio="t"/>
               </v:shapetype>
-              <v:shape id="shape_0" ID="Imagem 7" stroked="f" o:allowincell="f" style="position:absolute;margin-left:111.15pt;margin-top:-7.05pt;width:32.25pt;height:60.2pt;mso-wrap-style:none;v-text-anchor:middle;rotation:276" wp14:anchorId="3498B53E" type="_x0000_t75">
+              <v:shape id="shape_0" ID="Imagem 7" stroked="f" o:allowincell="f" style="position:absolute;margin-left:111.15pt;margin-top:-6.85pt;width:32.25pt;height:60.2pt;mso-wrap-style:none;v-text-anchor:middle;rotation:276" wp14:anchorId="3498B53E" type="_x0000_t75">
                 <v:imagedata r:id="rId2" o:detectmouseclick="t"/>
                 <v:stroke color="#3465a4" joinstyle="round" endcap="flat"/>
                 <w10:wrap type="none"/>
@@ -338,16 +299,7 @@
           <w:sz w:val="18"/>
           <w:szCs w:val="18"/>
         </w:rPr>
-        <w:t>_pro_city_, _proc_state_,</w:t>
-      </w:r>
-      <w:r>
-        <w:rPr>
-          <w:rFonts w:cs="DejaVu Sans" w:ascii="DejaVu Sans" w:hAnsi="DejaVu Sans"/>
-          <w:sz w:val="18"/>
-          <w:szCs w:val="18"/>
-          <w:lang w:val="pt-PT"/>
-        </w:rPr>
-        <w:t xml:space="preserve"> _proc_date_</w:t>
+        <w:t>_proc_today_</w:t>
       </w:r>
     </w:p>
     <w:p>

</xml_diff>

<commit_message>
RE #66 - change type of some fields, adapt procuracao to new fields and new layouts
</commit_message>
<xml_diff>
--- a/app/template_documents/procuracao.docx
+++ b/app/template_documents/procuracao.docx
@@ -88,7 +88,7 @@
         </w:rPr>
         <w:t xml:space="preserve">: </w:t>
         <w:tab/>
-        <w:t>_proc_name_, _proc_gender_, _proc_capacity_, portador do RG nº _proc_rg_, inscrito sob o CPF nº _proc_cpf_, nº de benefício _proc_number_benefit_, nº de inscrição do trabalhador - NIT: _proc_nit_, endereço eletrônico: _proc_email_, nome da mãe: _proc_mother_, Dados Bancários: _proc_bank_name_, _proc_agency_, _proc_type_account_: _proc_account_, residente e domiciliado à Rua _proc_street_, _proc_number_, _proc_description_, _proc_city_, _proc_state_.</w:t>
+        <w:t>_proc_outorgante_.</w:t>
       </w:r>
     </w:p>
     <w:p>
@@ -228,7 +228,7 @@
                   <wp:posOffset>1411605</wp:posOffset>
                 </wp:positionH>
                 <wp:positionV relativeFrom="paragraph">
-                  <wp:posOffset>-86360</wp:posOffset>
+                  <wp:posOffset>-85090</wp:posOffset>
                 </wp:positionV>
                 <wp:extent cx="410210" cy="765175"/>
                 <wp:effectExtent l="20320" t="41275" r="20320" b="40640"/>
@@ -284,7 +284,7 @@
                 <v:path o:extrusionok="f" gradientshapeok="t" o:connecttype="rect"/>
                 <o:lock v:ext="edit" aspectratio="t"/>
               </v:shapetype>
-              <v:shape id="shape_0" ID="Imagem 7" stroked="f" o:allowincell="f" style="position:absolute;margin-left:111.15pt;margin-top:-6.85pt;width:32.25pt;height:60.2pt;mso-wrap-style:none;v-text-anchor:middle;rotation:276" wp14:anchorId="3498B53E" type="_x0000_t75">
+              <v:shape id="shape_0" ID="Imagem 7" stroked="f" o:allowincell="f" style="position:absolute;margin-left:111.15pt;margin-top:-6.75pt;width:32.25pt;height:60.2pt;mso-wrap-style:none;v-text-anchor:middle;rotation:276" wp14:anchorId="3498B53E" type="_x0000_t75">
                 <v:imagedata r:id="rId2" o:detectmouseclick="t"/>
                 <v:stroke color="#3465a4" joinstyle="round" endcap="flat"/>
                 <w10:wrap type="none"/>

</xml_diff>

<commit_message>
RE #72 Fix new procuration layoult
</commit_message>
<xml_diff>
--- a/app/template_documents/procuracao.docx
+++ b/app/template_documents/procuracao.docx
@@ -126,6 +126,7 @@
         </w:rPr>
         <w:t xml:space="preserve">: </w:t>
         <w:tab/>
+        <w:t>_proc_outorgado_</w:t>
       </w:r>
       <w:r>
         <w:rPr>
@@ -134,7 +135,47 @@
           <w:szCs w:val="18"/>
           <w:lang w:val="pt-PT"/>
         </w:rPr>
-        <w:t>Usuário Padrão, OAB/PR n.º _proc_oab_, Advogado, todos, inclusive a sociedade com escritório e sede profissional à _proc_office_street_, _proc_office_number_, _proc_office_neighborhood_, _proc_office_state_, e com endereço eletrônico em _proc_office_site_.</w:t>
+        <w:t>.</w:t>
+      </w:r>
+    </w:p>
+    <w:p>
+      <w:pPr>
+        <w:pStyle w:val="Normal"/>
+        <w:tabs>
+          <w:tab w:val="clear" w:pos="720"/>
+          <w:tab w:val="left" w:pos="1560" w:leader="none"/>
+        </w:tabs>
+        <w:spacing w:lineRule="auto" w:line="360" w:before="120" w:after="120"/>
+        <w:ind w:left="1985" w:hanging="1985"/>
+        <w:jc w:val="both"/>
+        <w:rPr>
+          <w:rFonts w:ascii="DejaVu Sans" w:hAnsi="DejaVu Sans" w:cs="DejaVu Sans"/>
+          <w:sz w:val="18"/>
+          <w:szCs w:val="18"/>
+          <w:lang w:val="pt-PT"/>
+        </w:rPr>
+      </w:pPr>
+      <w:r>
+        <w:rPr>
+          <w:rFonts w:cs="DejaVu Sans" w:ascii="DejaVu Sans" w:hAnsi="DejaVu Sans"/>
+          <w:b/>
+          <w:sz w:val="18"/>
+          <w:szCs w:val="18"/>
+          <w:lang w:val="pt-PT"/>
+        </w:rPr>
+        <w:t>SERVIÇO</w:t>
+        <w:tab/>
+      </w:r>
+      <w:r>
+        <w:rPr>
+          <w:rFonts w:cs="DejaVu Sans" w:ascii="DejaVu Sans" w:hAnsi="DejaVu Sans"/>
+          <w:sz w:val="18"/>
+          <w:szCs w:val="18"/>
+          <w:lang w:val="pt-PT"/>
+        </w:rPr>
+        <w:t xml:space="preserve">: </w:t>
+        <w:tab/>
+        <w:t>_proc_job_.</w:t>
       </w:r>
     </w:p>
     <w:p>
@@ -228,7 +269,7 @@
                   <wp:posOffset>1411605</wp:posOffset>
                 </wp:positionH>
                 <wp:positionV relativeFrom="paragraph">
-                  <wp:posOffset>-85090</wp:posOffset>
+                  <wp:posOffset>-81280</wp:posOffset>
                 </wp:positionV>
                 <wp:extent cx="410210" cy="765175"/>
                 <wp:effectExtent l="20320" t="41275" r="20320" b="40640"/>
@@ -284,7 +325,7 @@
                 <v:path o:extrusionok="f" gradientshapeok="t" o:connecttype="rect"/>
                 <o:lock v:ext="edit" aspectratio="t"/>
               </v:shapetype>
-              <v:shape id="shape_0" ID="Imagem 7" stroked="f" o:allowincell="f" style="position:absolute;margin-left:111.15pt;margin-top:-6.75pt;width:32.25pt;height:60.2pt;mso-wrap-style:none;v-text-anchor:middle;rotation:276" wp14:anchorId="3498B53E" type="_x0000_t75">
+              <v:shape id="shape_0" ID="Imagem 7" stroked="f" o:allowincell="f" style="position:absolute;margin-left:111.15pt;margin-top:-6.45pt;width:32.25pt;height:60.2pt;mso-wrap-style:none;v-text-anchor:middle;rotation:276" wp14:anchorId="3498B53E" type="_x0000_t75">
                 <v:imagedata r:id="rId2" o:detectmouseclick="t"/>
                 <v:stroke color="#3465a4" joinstyle="round" endcap="flat"/>
                 <w10:wrap type="none"/>

</xml_diff>

<commit_message>
PROC-120 | feat: add Sec. Areas & Powers to docs
</commit_message>
<xml_diff>
--- a/app/template_documents/procuracao.docx
+++ b/app/template_documents/procuracao.docx
@@ -10,6 +10,7 @@
         </w:pBdr>
         <w:shd w:fill="f2f2f2" w:val="clear"/>
         <w:spacing w:after="0" w:before="0" w:line="240" w:lineRule="auto"/>
+        <w:ind w:right="-120" w:firstLine="0"/>
         <w:jc w:val="center"/>
         <w:rPr>
           <w:rFonts w:ascii="Verdana" w:cs="Verdana" w:eastAsia="Verdana" w:hAnsi="Verdana"/>
@@ -195,7 +196,21 @@
         <w:t xml:space="preserve">: </w:t>
         <w:tab/>
         <w:tab/>
-        <w:t xml:space="preserve">Pelo presente instrumento particular de mandato, o outorgante nomeia e constitui seu bastante procurador administrativo, judicial e extrajudicial, o outorgado acima qualificado, a quem confere os poderes para o bom e fiel desempenho para atos em geral, contendo-se todos os poderes da cláusula geral “ad judicia”, podendo representar, assinar, realizar protocolos, requerimentos e defesas em seu favor, desistir de pedidos, renunciar direitos, fazer declarações e substabelecer com ou sem reserva de poderes;</w:t>
+        <w:t xml:space="preserve">Pelo presente instrumento particular de mandato, o outorgante nomeia e constitui seu bastante procurador administrativo, judicial e extrajudicial, o outorgado acima qualificado, a quem confere os poderes para o bom e fiel desempenho para atos em geral, contendo-se todos os poderes da cláusula geral “ad judicia”, podendo representar, assinar, realizar protocolos, requerimentos e defesas em seu favor, desistir de pedidos, renunciar direitos, fazer declarações e substabelecer com ou sem reserva de poderes. </w:t>
+      </w:r>
+      <w:r>
+        <w:rPr>
+          <w:rFonts w:ascii="Verdana" w:cs="Verdana" w:eastAsia="Verdana" w:hAnsi="Verdana"/>
+          <w:sz w:val="20"/>
+          <w:szCs w:val="20"/>
+          <w:rtl w:val="0"/>
+        </w:rPr>
+        <w:t xml:space="preserve">_proc_powers_</w:t>
+      </w:r>
+      <w:r>
+        <w:rPr>
+          <w:rtl w:val="0"/>
+        </w:rPr>
       </w:r>
     </w:p>
     <w:p>
@@ -306,7 +321,7 @@
       <w:headerReference r:id="rId7" w:type="default"/>
       <w:footerReference r:id="rId8" w:type="default"/>
       <w:pgSz w:h="15840" w:w="12240" w:orient="portrait"/>
-      <w:pgMar w:bottom="1134" w:top="1134" w:left="1134" w:right="1134" w:header="720" w:footer="720"/>
+      <w:pgMar w:bottom="1137.6000000000001" w:top="0" w:left="1137.6000000000001" w:right="1137.6000000000001" w:header="720" w:footer="720"/>
       <w:pgNumType w:start="1"/>
     </w:sectPr>
   </w:body>

</xml_diff>